<commit_message>
Revert "Merge branch 'master' of https://github.com/GnialSsor/TopShooter"
This reverts commit 36bf3f948fd22fc95e29e93beb31d0d839a9cef8, reversing
changes made to c38f72690939fe27d94e9dd99665a6b88a624e35.
</commit_message>
<xml_diff>
--- a/Testing Documents/Gameplay_Testing_Document.docx
+++ b/Testing Documents/Gameplay_Testing_Document.docx
@@ -10,7 +10,6 @@
           <w:docPartUnique/>
         </w:docPartObj>
       </w:sdtPr>
-      <w:sdtEndPr/>
       <w:sdtContent>
         <w:p/>
         <w:p>
@@ -197,7 +196,6 @@
                                       <w:dataBinding w:prefixMappings="xmlns:ns0='http://purl.org/dc/elements/1.1/' xmlns:ns1='http://schemas.openxmlformats.org/package/2006/metadata/core-properties' " w:xpath="/ns1:coreProperties[1]/ns0:title[1]" w:storeItemID="{6C3C8BC8-F283-45AE-878A-BAB7291924A1}"/>
                                       <w:text/>
                                     </w:sdtPr>
-                                    <w:sdtEndPr/>
                                     <w:sdtContent>
                                       <w:r>
                                         <w:rPr>
@@ -368,7 +366,6 @@
                                 <w:dataBinding w:prefixMappings="xmlns:ns0='http://purl.org/dc/elements/1.1/' xmlns:ns1='http://schemas.openxmlformats.org/package/2006/metadata/core-properties' " w:xpath="/ns1:coreProperties[1]/ns0:title[1]" w:storeItemID="{6C3C8BC8-F283-45AE-878A-BAB7291924A1}"/>
                                 <w:text/>
                               </w:sdtPr>
-                              <w:sdtEndPr/>
                               <w:sdtContent>
                                 <w:r>
                                   <w:rPr>
@@ -471,7 +468,6 @@
                                   <w:dataBinding w:prefixMappings="xmlns:ns0='http://purl.org/dc/elements/1.1/' xmlns:ns1='http://schemas.openxmlformats.org/package/2006/metadata/core-properties' " w:xpath="/ns1:coreProperties[1]/ns0:subject[1]" w:storeItemID="{6C3C8BC8-F283-45AE-878A-BAB7291924A1}"/>
                                   <w:text/>
                                 </w:sdtPr>
-                                <w:sdtEndPr/>
                                 <w:sdtContent>
                                   <w:p>
                                     <w:pPr>
@@ -510,7 +506,6 @@
                                   <w:dataBinding w:prefixMappings="xmlns:ns0='http://purl.org/dc/elements/1.1/' xmlns:ns1='http://schemas.openxmlformats.org/package/2006/metadata/core-properties' " w:xpath="/ns1:coreProperties[1]/ns0:creator[1]" w:storeItemID="{6C3C8BC8-F283-45AE-878A-BAB7291924A1}"/>
                                   <w:text/>
                                 </w:sdtPr>
-                                <w:sdtEndPr/>
                                 <w:sdtContent>
                                   <w:p>
                                     <w:pPr>
@@ -578,7 +573,6 @@
                             <w:dataBinding w:prefixMappings="xmlns:ns0='http://purl.org/dc/elements/1.1/' xmlns:ns1='http://schemas.openxmlformats.org/package/2006/metadata/core-properties' " w:xpath="/ns1:coreProperties[1]/ns0:subject[1]" w:storeItemID="{6C3C8BC8-F283-45AE-878A-BAB7291924A1}"/>
                             <w:text/>
                           </w:sdtPr>
-                          <w:sdtEndPr/>
                           <w:sdtContent>
                             <w:p>
                               <w:pPr>
@@ -617,7 +611,6 @@
                             <w:dataBinding w:prefixMappings="xmlns:ns0='http://purl.org/dc/elements/1.1/' xmlns:ns1='http://schemas.openxmlformats.org/package/2006/metadata/core-properties' " w:xpath="/ns1:coreProperties[1]/ns0:creator[1]" w:storeItemID="{6C3C8BC8-F283-45AE-878A-BAB7291924A1}"/>
                             <w:text/>
                           </w:sdtPr>
-                          <w:sdtEndPr/>
                           <w:sdtContent>
                             <w:p>
                               <w:pPr>
@@ -735,7 +728,6 @@
                                     <w:calendar w:val="gregorian"/>
                                   </w:date>
                                 </w:sdtPr>
-                                <w:sdtEndPr/>
                                 <w:sdtContent>
                                   <w:p>
                                     <w:pPr>
@@ -802,7 +794,6 @@
                               <w:calendar w:val="gregorian"/>
                             </w:date>
                           </w:sdtPr>
-                          <w:sdtEndPr/>
                           <w:sdtContent>
                             <w:p>
                               <w:pPr>
@@ -1156,7 +1147,23 @@
                 <w:b/>
                 <w:bCs/>
               </w:rPr>
-              <w:t>Only one sprite in the correct spawn position. More sprites in their spawn points may have helped emphasise the pass.</w:t>
+              <w:t xml:space="preserve">Only one sprite in the correct spawn position. More sprites in their spawn points may </w:t>
+            </w:r>
+            <w:r>
+              <w:rPr>
+                <w:rFonts w:ascii="Arial" w:eastAsiaTheme="majorEastAsia" w:hAnsi="Arial" w:cs="Arial"/>
+                <w:b/>
+                <w:bCs/>
+              </w:rPr>
+              <w:t>have</w:t>
+            </w:r>
+            <w:r>
+              <w:rPr>
+                <w:rFonts w:ascii="Arial" w:eastAsiaTheme="majorEastAsia" w:hAnsi="Arial" w:cs="Arial"/>
+                <w:b/>
+                <w:bCs/>
+              </w:rPr>
+              <w:t xml:space="preserve"> helped emphasise the pass.</w:t>
             </w:r>
           </w:p>
           <w:p>
@@ -1305,7 +1312,55 @@
                 <w:b/>
                 <w:bCs/>
               </w:rPr>
-              <w:t>Only one sprite currently on the map that can move. More sprites that can get moved may have helped emphasise the pass.</w:t>
+              <w:t xml:space="preserve">Only one sprite </w:t>
+            </w:r>
+            <w:r>
+              <w:rPr>
+                <w:rFonts w:ascii="Arial" w:eastAsiaTheme="majorEastAsia" w:hAnsi="Arial" w:cs="Arial"/>
+                <w:b/>
+                <w:bCs/>
+              </w:rPr>
+              <w:t>currently on the map that can move</w:t>
+            </w:r>
+            <w:r>
+              <w:rPr>
+                <w:rFonts w:ascii="Arial" w:eastAsiaTheme="majorEastAsia" w:hAnsi="Arial" w:cs="Arial"/>
+                <w:b/>
+                <w:bCs/>
+              </w:rPr>
+              <w:t xml:space="preserve">. More sprites </w:t>
+            </w:r>
+            <w:r>
+              <w:rPr>
+                <w:rFonts w:ascii="Arial" w:eastAsiaTheme="majorEastAsia" w:hAnsi="Arial" w:cs="Arial"/>
+                <w:b/>
+                <w:bCs/>
+              </w:rPr>
+              <w:t>that can get moved</w:t>
+            </w:r>
+            <w:r>
+              <w:rPr>
+                <w:rFonts w:ascii="Arial" w:eastAsiaTheme="majorEastAsia" w:hAnsi="Arial" w:cs="Arial"/>
+                <w:b/>
+                <w:bCs/>
+              </w:rPr>
+              <w:t xml:space="preserve"> may </w:t>
+            </w:r>
+            <w:r>
+              <w:rPr>
+                <w:rFonts w:ascii="Arial" w:eastAsiaTheme="majorEastAsia" w:hAnsi="Arial" w:cs="Arial"/>
+                <w:b/>
+                <w:bCs/>
+              </w:rPr>
+              <w:t>have</w:t>
+            </w:r>
+            <w:r>
+              <w:rPr>
+                <w:rFonts w:ascii="Arial" w:eastAsiaTheme="majorEastAsia" w:hAnsi="Arial" w:cs="Arial"/>
+                <w:b/>
+                <w:bCs/>
+              </w:rPr>
+              <w:t xml:space="preserve"> helped emphasise the pass.</w:t>
             </w:r>
           </w:p>
           <w:p>
@@ -2137,6 +2192,13 @@
                 <w:bCs/>
               </w:rPr>
               <w:br/>
+            </w:r>
+            <w:r>
+              <w:rPr>
+                <w:rFonts w:ascii="Arial" w:eastAsiaTheme="majorEastAsia" w:hAnsi="Arial" w:cs="Arial"/>
+                <w:b/>
+                <w:bCs/>
+              </w:rPr>
               <w:t xml:space="preserve">(See Video Test </w:t>
             </w:r>
             <w:r>
@@ -2145,7 +2207,7 @@
                 <w:b/>
                 <w:bCs/>
               </w:rPr>
-              <w:t>1</w:t>
+              <w:t>3</w:t>
             </w:r>
             <w:r>
               <w:rPr>
@@ -2702,7 +2764,15 @@
                 <w:b/>
                 <w:bCs/>
               </w:rPr>
-              <w:t xml:space="preserve"> Timer is partially obscured by the menu.</w:t>
+              <w:t xml:space="preserve"> Timer is</w:t>
+            </w:r>
+            <w:r>
+              <w:rPr>
+                <w:rFonts w:ascii="Arial" w:eastAsiaTheme="majorEastAsia" w:hAnsi="Arial" w:cs="Arial"/>
+                <w:b/>
+                <w:bCs/>
+              </w:rPr>
+              <w:t xml:space="preserve"> partially obscured by the menu.</w:t>
             </w:r>
           </w:p>
           <w:p>

</xml_diff>